<commit_message>
Adding licence permits ...
</commit_message>
<xml_diff>
--- a/disturbance/static/disturbance/apiary_authority_permit_template_v2.docx
+++ b/disturbance/static/disturbance/apiary_authority_permit_template_v2.docx
@@ -49,9 +49,9 @@
                   <wp:posOffset>76200</wp:posOffset>
                 </wp:positionH>
                 <wp:positionV relativeFrom="paragraph">
-                  <wp:posOffset>31750</wp:posOffset>
+                  <wp:posOffset>34290</wp:posOffset>
                 </wp:positionV>
-                <wp:extent cx="5949950" cy="6985"/>
+                <wp:extent cx="5950585" cy="7620"/>
                 <wp:effectExtent l="13335" t="10160" r="5715" b="8890"/>
                 <wp:wrapNone/>
                 <wp:docPr id="1" name="Line 21"/>
@@ -62,7 +62,7 @@
                       <wps:spPr>
                         <a:xfrm>
                           <a:off x="0" y="0"/>
-                          <a:ext cx="5949360" cy="1800"/>
+                          <a:ext cx="5950080" cy="1440"/>
                         </a:xfrm>
                         <a:prstGeom prst="line">
                           <a:avLst/>
@@ -86,7 +86,7 @@
           </mc:Choice>
           <mc:Fallback>
             <w:pict>
-              <v:line id="shape_0" from="6pt,2.5pt" to="474.4pt,2.6pt" ID="Line 21" stroked="f" style="position:absolute" wp14:anchorId="57F1D4CD">
+              <v:line id="shape_0" from="6pt,2.7pt" to="474.45pt,2.75pt" ID="Line 21" stroked="f" style="position:absolute" wp14:anchorId="57F1D4CD">
                 <v:stroke color="#3465a4" weight="9360" joinstyle="round" endcap="flat"/>
                 <v:fill o:detectmouseclick="t" on="false"/>
               </v:line>
@@ -1187,17 +1187,7 @@
           <w:sz w:val="20"/>
           <w:szCs w:val="20"/>
         </w:rPr>
-        <w:t>SCHEDULE 1</w:t>
-      </w:r>
-      <w:r>
-        <w:rPr>
-          <w:rFonts w:cs="Arial"/>
-          <w:b/>
-          <w:bCs/>
-          <w:sz w:val="20"/>
-          <w:szCs w:val="20"/>
-        </w:rPr>
-        <w:t xml:space="preserve"> </w:t>
+        <w:t xml:space="preserve">SCHEDULE 1 </w:t>
       </w:r>
     </w:p>
     <w:p>
@@ -1221,7 +1211,7 @@
           <w:sz w:val="20"/>
           <w:szCs w:val="20"/>
         </w:rPr>
-        <w:t>Apiary Sites</w:t>
+        <w:t>Apiary Licensed Sites</w:t>
       </w:r>
     </w:p>
     <w:p>
@@ -1251,8 +1241,8 @@
         <w:tblLook w:val="04a0" w:noHBand="0" w:noVBand="1" w:firstColumn="1" w:lastRow="0" w:lastColumn="0" w:firstRow="1"/>
       </w:tblPr>
       <w:tblGrid>
-        <w:gridCol w:w="1826"/>
-        <w:gridCol w:w="1573"/>
+        <w:gridCol w:w="1825"/>
+        <w:gridCol w:w="1574"/>
         <w:gridCol w:w="2553"/>
         <w:gridCol w:w="1082"/>
         <w:gridCol w:w="1843"/>
@@ -1263,7 +1253,7 @@
         </w:trPr>
         <w:tc>
           <w:tcPr>
-            <w:tcW w:w="1826" w:type="dxa"/>
+            <w:tcW w:w="1825" w:type="dxa"/>
             <w:tcBorders>
               <w:top w:val="single" w:sz="4" w:space="0" w:color="000000"/>
               <w:left w:val="single" w:sz="4" w:space="0" w:color="000000"/>
@@ -1298,7 +1288,7 @@
         </w:tc>
         <w:tc>
           <w:tcPr>
-            <w:tcW w:w="1573" w:type="dxa"/>
+            <w:tcW w:w="1574" w:type="dxa"/>
             <w:tcBorders>
               <w:top w:val="single" w:sz="4" w:space="0" w:color="000000"/>
               <w:left w:val="single" w:sz="4" w:space="0" w:color="000000"/>
@@ -1472,7 +1462,7 @@
                 <w:sz w:val="20"/>
                 <w:szCs w:val="20"/>
               </w:rPr>
-              <w:t xml:space="preserve">{%tr for site in apiary_sites %} </w:t>
+              <w:t xml:space="preserve">{%tr for site in apiary_licensed_sites %} </w:t>
             </w:r>
           </w:p>
         </w:tc>
@@ -1483,7 +1473,7 @@
         </w:trPr>
         <w:tc>
           <w:tcPr>
-            <w:tcW w:w="1826" w:type="dxa"/>
+            <w:tcW w:w="1825" w:type="dxa"/>
             <w:tcBorders>
               <w:top w:val="single" w:sz="4" w:space="0" w:color="000000"/>
               <w:left w:val="single" w:sz="4" w:space="0" w:color="000000"/>
@@ -1515,7 +1505,7 @@
         </w:tc>
         <w:tc>
           <w:tcPr>
-            <w:tcW w:w="1573" w:type="dxa"/>
+            <w:tcW w:w="1574" w:type="dxa"/>
             <w:tcBorders>
               <w:top w:val="single" w:sz="4" w:space="0" w:color="000000"/>
               <w:left w:val="single" w:sz="4" w:space="0" w:color="000000"/>
@@ -1954,7 +1944,7 @@
           <w:sz w:val="20"/>
           <w:szCs w:val="20"/>
         </w:rPr>
-        <w:t xml:space="preserve">{% for site in apiary_licensed_sites %}  </w:t>
+        <w:t xml:space="preserve">{% for site in apiary_sites %}  </w:t>
       </w:r>
     </w:p>
     <w:p>
@@ -2423,7 +2413,21 @@
             <w:r>
               <w:rPr/>
               <w:tab/>
-              <w:t>&lt;map ref&gt;</w:t>
+            </w:r>
+            <w:r>
+              <w:rPr/>
+              <w:t xml:space="preserve">{{ </w:t>
+            </w:r>
+            <w:r>
+              <w:rPr/>
+              <w:t xml:space="preserve">map_ref </w:t>
+            </w:r>
+            <w:r>
+              <w:rPr/>
+              <w:t>}}</w:t>
+            </w:r>
+            <w:r>
+              <w:rPr/>
               <w:tab/>
               <w:tab/>
             </w:r>
@@ -2468,14 +2472,49 @@
             </w:pPr>
             <w:r>
               <w:rPr/>
-              <w:t>&lt;forest block&gt;</w:t>
+              <w:t xml:space="preserve">{{ </w:t>
+            </w:r>
+            <w:r>
+              <w:rPr/>
+              <w:t xml:space="preserve">forest_block </w:t>
+            </w:r>
+            <w:r>
+              <w:rPr/>
+              <w:t>}}</w:t>
+            </w:r>
+            <w:r>
+              <w:rPr/>
               <w:tab/>
-              <w:tab/>
-              <w:t>&lt;COG&gt;</w:t>
+            </w:r>
+            <w:r>
+              <w:rPr/>
+              <w:t>{{ cog</w:t>
+            </w:r>
+            <w:r>
+              <w:rPr/>
+              <w:t xml:space="preserve"> </w:t>
+            </w:r>
+            <w:r>
+              <w:rPr/>
+              <w:t>}}</w:t>
+            </w:r>
+            <w:r>
+              <w:rPr/>
               <w:tab/>
               <w:tab/>
               <w:tab/>
-              <w:t>&lt;road/track&gt;</w:t>
+            </w:r>
+            <w:r>
+              <w:rPr/>
+              <w:t xml:space="preserve">{{ </w:t>
+            </w:r>
+            <w:r>
+              <w:rPr/>
+              <w:t xml:space="preserve">roadtrack </w:t>
+            </w:r>
+            <w:r>
+              <w:rPr/>
+              <w:t>}}</w:t>
             </w:r>
           </w:p>
           <w:p>
@@ -2519,11 +2558,27 @@
             <w:r>
               <w:rPr/>
               <w:tab/>
-              <w:t>&lt;catchment&gt;</w:t>
+            </w:r>
+            <w:r>
+              <w:rPr/>
+              <w:t xml:space="preserve">{{ </w:t>
+            </w:r>
+            <w:r>
+              <w:rPr/>
+              <w:t xml:space="preserve">catchment </w:t>
+            </w:r>
+            <w:r>
+              <w:rPr/>
+              <w:t>}}</w:t>
+            </w:r>
+            <w:r>
+              <w:rPr/>
               <w:tab/>
               <w:tab/>
-              <w:t>&lt;DRA&gt;</w:t>
-              <w:tab/>
+            </w:r>
+            <w:r>
+              <w:rPr/>
+              <w:t>{{ dra_permit }}</w:t>
             </w:r>
           </w:p>
         </w:tc>

</xml_diff>